<commit_message>
Statement-of-work-and-technical-task adding outputs formats and type
</commit_message>
<xml_diff>
--- a/Documents/Statement-of-work-and-technical-task.docx
+++ b/Documents/Statement-of-work-and-technical-task.docx
@@ -324,12 +324,12 @@
         <w:tblLook w:val="04A0" w:firstRow="1" w:lastRow="0" w:firstColumn="1" w:lastColumn="0" w:noHBand="0" w:noVBand="1"/>
       </w:tblPr>
       <w:tblGrid>
-        <w:gridCol w:w="862"/>
-        <w:gridCol w:w="1234"/>
-        <w:gridCol w:w="1331"/>
-        <w:gridCol w:w="2062"/>
-        <w:gridCol w:w="2189"/>
-        <w:gridCol w:w="1578"/>
+        <w:gridCol w:w="734"/>
+        <w:gridCol w:w="846"/>
+        <w:gridCol w:w="1204"/>
+        <w:gridCol w:w="1468"/>
+        <w:gridCol w:w="3647"/>
+        <w:gridCol w:w="1357"/>
       </w:tblGrid>
       <w:tr>
         <w:trPr>
@@ -666,6 +666,57 @@
             <w:pPr>
               <w:spacing w:line="276" w:lineRule="auto"/>
               <w:rPr>
+                <w:rFonts w:eastAsia="Arial"/>
+                <w:lang w:val="en-US"/>
+              </w:rPr>
+            </w:pPr>
+            <w:r>
+              <w:rPr>
+                <w:rFonts w:eastAsia="Arial"/>
+                <w:lang w:val="en-US"/>
+              </w:rPr>
+              <w:t>Format - .</w:t>
+            </w:r>
+            <w:proofErr w:type="spellStart"/>
+            <w:r>
+              <w:rPr>
+                <w:rFonts w:eastAsia="Arial"/>
+                <w:lang w:val="en-US"/>
+              </w:rPr>
+              <w:t>docx</w:t>
+            </w:r>
+            <w:proofErr w:type="spellEnd"/>
+          </w:p>
+          <w:p>
+            <w:pPr>
+              <w:spacing w:line="276" w:lineRule="auto"/>
+              <w:rPr>
+                <w:rFonts w:eastAsia="Arial"/>
+                <w:lang w:val="en-US"/>
+              </w:rPr>
+            </w:pPr>
+            <w:r>
+              <w:rPr>
+                <w:rFonts w:eastAsia="Arial"/>
+                <w:lang w:val="en-US"/>
+              </w:rPr>
+              <w:t xml:space="preserve">URL - </w:t>
+            </w:r>
+            <w:hyperlink r:id="rId6" w:history="1">
+              <w:r>
+                <w:rPr>
+                  <w:rStyle w:val="a8"/>
+                  <w:lang w:val="en-US"/>
+                </w:rPr>
+                <w:t>https://github.com/amvicc/The-Simpsons-Recognition/tree/master/Analysis</w:t>
+              </w:r>
+            </w:hyperlink>
+          </w:p>
+          <w:p>
+            <w:pPr>
+              <w:spacing w:line="276" w:lineRule="auto"/>
+              <w:rPr>
+                <w:rFonts w:eastAsia="Arial"/>
                 <w:lang w:val="en-US"/>
               </w:rPr>
             </w:pPr>
@@ -676,6 +727,55 @@
               </w:rPr>
               <w:t>2. Description of the efficient model.</w:t>
             </w:r>
+          </w:p>
+          <w:p>
+            <w:pPr>
+              <w:spacing w:line="276" w:lineRule="auto"/>
+              <w:rPr>
+                <w:rFonts w:eastAsia="Arial"/>
+                <w:lang w:val="en-US"/>
+              </w:rPr>
+            </w:pPr>
+            <w:r>
+              <w:rPr>
+                <w:rFonts w:eastAsia="Arial"/>
+                <w:lang w:val="en-US"/>
+              </w:rPr>
+              <w:t>Format - .</w:t>
+            </w:r>
+            <w:proofErr w:type="spellStart"/>
+            <w:r>
+              <w:rPr>
+                <w:rFonts w:eastAsia="Arial"/>
+                <w:lang w:val="en-US"/>
+              </w:rPr>
+              <w:t>docx</w:t>
+            </w:r>
+            <w:proofErr w:type="spellEnd"/>
+          </w:p>
+          <w:p>
+            <w:pPr>
+              <w:spacing w:line="276" w:lineRule="auto"/>
+              <w:rPr>
+                <w:rFonts w:eastAsia="Arial"/>
+              </w:rPr>
+            </w:pPr>
+            <w:r>
+              <w:rPr>
+                <w:rFonts w:eastAsia="Arial"/>
+                <w:lang w:val="en-US"/>
+              </w:rPr>
+              <w:t xml:space="preserve">URL - </w:t>
+            </w:r>
+            <w:hyperlink r:id="rId7" w:history="1">
+              <w:r>
+                <w:rPr>
+                  <w:rStyle w:val="a8"/>
+                  <w:lang w:val="en-US"/>
+                </w:rPr>
+                <w:t>https://github.com/amvicc/The-Simpsons-Recognition/tree/master/Analysis</w:t>
+              </w:r>
+            </w:hyperlink>
           </w:p>
         </w:tc>
         <w:tc>
@@ -889,6 +989,66 @@
           <w:p>
             <w:pPr>
               <w:pStyle w:val="a7"/>
+              <w:spacing w:line="276" w:lineRule="auto"/>
+              <w:ind w:left="317"/>
+              <w:rPr>
+                <w:rFonts w:eastAsia="Arial"/>
+                <w:lang w:val="en-US"/>
+              </w:rPr>
+            </w:pPr>
+            <w:r>
+              <w:rPr>
+                <w:rFonts w:eastAsia="Arial"/>
+                <w:lang w:val="en-US"/>
+              </w:rPr>
+              <w:t>Format - .zip file with 990 Simpson images</w:t>
+            </w:r>
+          </w:p>
+          <w:p>
+            <w:pPr>
+              <w:pStyle w:val="a7"/>
+              <w:spacing w:line="276" w:lineRule="auto"/>
+              <w:ind w:left="317"/>
+              <w:rPr>
+                <w:lang w:val="en-US"/>
+              </w:rPr>
+            </w:pPr>
+            <w:r>
+              <w:rPr>
+                <w:rFonts w:eastAsia="Arial"/>
+                <w:lang w:val="en-US"/>
+              </w:rPr>
+              <w:t xml:space="preserve">URL - </w:t>
+            </w:r>
+            <w:hyperlink r:id="rId8" w:history="1">
+              <w:r>
+                <w:rPr>
+                  <w:rStyle w:val="a8"/>
+                  <w:lang w:val="en-US"/>
+                </w:rPr>
+                <w:t>https://github.c</w:t>
+              </w:r>
+              <w:bookmarkStart w:id="0" w:name="_GoBack"/>
+              <w:bookmarkEnd w:id="0"/>
+              <w:r>
+                <w:rPr>
+                  <w:rStyle w:val="a8"/>
+                  <w:lang w:val="en-US"/>
+                </w:rPr>
+                <w:t>o</w:t>
+              </w:r>
+              <w:r>
+                <w:rPr>
+                  <w:rStyle w:val="a8"/>
+                  <w:lang w:val="en-US"/>
+                </w:rPr>
+                <w:t>m/amvicc/The-Simpsons-Recognition/tree/master/Dataset</w:t>
+              </w:r>
+            </w:hyperlink>
+          </w:p>
+          <w:p>
+            <w:pPr>
+              <w:pStyle w:val="a7"/>
               <w:numPr>
                 <w:ilvl w:val="0"/>
                 <w:numId w:val="6"/>
@@ -906,6 +1066,57 @@
               </w:rPr>
               <w:t>Neural network</w:t>
             </w:r>
+            <w:r>
+              <w:rPr>
+                <w:rFonts w:eastAsia="Arial"/>
+                <w:lang w:val="en-US"/>
+              </w:rPr>
+              <w:t xml:space="preserve"> </w:t>
+            </w:r>
+          </w:p>
+          <w:p>
+            <w:pPr>
+              <w:pStyle w:val="a7"/>
+              <w:spacing w:line="276" w:lineRule="auto"/>
+              <w:ind w:left="317"/>
+              <w:rPr>
+                <w:rFonts w:eastAsia="Arial"/>
+                <w:lang w:val="en-US"/>
+              </w:rPr>
+            </w:pPr>
+            <w:r>
+              <w:rPr>
+                <w:rFonts w:eastAsia="Arial"/>
+                <w:lang w:val="en-US"/>
+              </w:rPr>
+              <w:t>Code on Python language</w:t>
+            </w:r>
+          </w:p>
+          <w:p>
+            <w:pPr>
+              <w:pStyle w:val="a7"/>
+              <w:spacing w:line="276" w:lineRule="auto"/>
+              <w:ind w:left="317"/>
+              <w:rPr>
+                <w:lang w:val="en-US"/>
+              </w:rPr>
+            </w:pPr>
+            <w:r>
+              <w:rPr>
+                <w:rFonts w:eastAsia="Arial"/>
+                <w:lang w:val="en-US"/>
+              </w:rPr>
+              <w:t xml:space="preserve">URL - </w:t>
+            </w:r>
+            <w:hyperlink r:id="rId9" w:history="1">
+              <w:r>
+                <w:rPr>
+                  <w:rStyle w:val="a8"/>
+                  <w:lang w:val="en-US"/>
+                </w:rPr>
+                <w:t>https://github.com/amvicc/The-Simpsons-Recognition/tree/master/Application</w:t>
+              </w:r>
+            </w:hyperlink>
           </w:p>
         </w:tc>
         <w:tc>
@@ -1028,7 +1239,15 @@
                 <w:rFonts w:eastAsia="Arial"/>
                 <w:lang w:val="en-US"/>
               </w:rPr>
-              <w:t>Launching neural network training on samples of 990 elements.</w:t>
+              <w:t xml:space="preserve">Launching neural network training </w:t>
+            </w:r>
+            <w:r>
+              <w:rPr>
+                <w:rFonts w:eastAsia="Arial"/>
+                <w:lang w:val="en-US"/>
+              </w:rPr>
+              <w:lastRenderedPageBreak/>
+              <w:t>on samples of 990 elements.</w:t>
             </w:r>
           </w:p>
           <w:p>
@@ -1091,15 +1310,7 @@
                 <w:rFonts w:eastAsia="Arial"/>
                 <w:lang w:val="en-US"/>
               </w:rPr>
-              <w:t xml:space="preserve">Improving the neural network and writing </w:t>
-            </w:r>
-            <w:r>
-              <w:rPr>
-                <w:rFonts w:eastAsia="Arial"/>
-                <w:lang w:val="en-US"/>
-              </w:rPr>
-              <w:lastRenderedPageBreak/>
-              <w:t>beautiful visualization.</w:t>
+              <w:t>Improving the neural network and writing beautiful visualization.</w:t>
             </w:r>
           </w:p>
         </w:tc>
@@ -1133,23 +1344,55 @@
           <w:p>
             <w:pPr>
               <w:pStyle w:val="a7"/>
-              <w:numPr>
-                <w:ilvl w:val="0"/>
-                <w:numId w:val="8"/>
-              </w:numPr>
               <w:spacing w:line="276" w:lineRule="auto"/>
               <w:ind w:left="317"/>
               <w:rPr>
-                <w:lang w:val="en-US"/>
-              </w:rPr>
-            </w:pPr>
-            <w:r>
-              <w:rPr>
-                <w:rFonts w:eastAsia="Arial"/>
-                <w:lang w:val="en-US"/>
-              </w:rPr>
-              <w:t>Learning curve</w:t>
-            </w:r>
+                <w:rFonts w:eastAsia="Arial"/>
+                <w:lang w:val="en-US"/>
+              </w:rPr>
+            </w:pPr>
+            <w:r>
+              <w:rPr>
+                <w:rFonts w:eastAsia="Arial"/>
+                <w:lang w:val="en-US"/>
+              </w:rPr>
+              <w:t>Code on Python language</w:t>
+            </w:r>
+          </w:p>
+          <w:p>
+            <w:pPr>
+              <w:pStyle w:val="a7"/>
+              <w:spacing w:line="276" w:lineRule="auto"/>
+              <w:ind w:left="317"/>
+              <w:rPr>
+                <w:rFonts w:eastAsia="Arial"/>
+                <w:lang w:val="en-US"/>
+              </w:rPr>
+            </w:pPr>
+            <w:r>
+              <w:rPr>
+                <w:rFonts w:eastAsia="Arial"/>
+                <w:lang w:val="en-US"/>
+              </w:rPr>
+              <w:t xml:space="preserve">URL - </w:t>
+            </w:r>
+            <w:hyperlink r:id="rId10" w:history="1">
+              <w:r>
+                <w:rPr>
+                  <w:rStyle w:val="a8"/>
+                  <w:lang w:val="en-US"/>
+                </w:rPr>
+                <w:t>https://github.com/amvicc/The-</w:t>
+              </w:r>
+              <w:r>
+                <w:rPr>
+                  <w:rStyle w:val="a8"/>
+                  <w:lang w:val="en-US"/>
+                </w:rPr>
+                <w:lastRenderedPageBreak/>
+                <w:t>Simpsons-Recognition/tree/master/Application</w:t>
+              </w:r>
+            </w:hyperlink>
           </w:p>
           <w:p>
             <w:pPr>
@@ -1169,8 +1412,58 @@
                 <w:rFonts w:eastAsia="Arial"/>
                 <w:lang w:val="en-US"/>
               </w:rPr>
-              <w:t>Target metrics</w:t>
-            </w:r>
+              <w:t>Learning curve</w:t>
+            </w:r>
+          </w:p>
+          <w:p>
+            <w:pPr>
+              <w:spacing w:line="276" w:lineRule="auto"/>
+              <w:rPr>
+                <w:rFonts w:eastAsia="Arial"/>
+                <w:lang w:val="en-US"/>
+              </w:rPr>
+            </w:pPr>
+            <w:r>
+              <w:rPr>
+                <w:rFonts w:eastAsia="Arial"/>
+                <w:lang w:val="en-US"/>
+              </w:rPr>
+              <w:t>Format - .</w:t>
+            </w:r>
+            <w:proofErr w:type="spellStart"/>
+            <w:r>
+              <w:rPr>
+                <w:rFonts w:eastAsia="Arial"/>
+                <w:lang w:val="en-US"/>
+              </w:rPr>
+              <w:t>docx</w:t>
+            </w:r>
+            <w:proofErr w:type="spellEnd"/>
+          </w:p>
+          <w:p>
+            <w:pPr>
+              <w:spacing w:line="276" w:lineRule="auto"/>
+              <w:rPr>
+                <w:rFonts w:eastAsia="Arial"/>
+                <w:lang w:val="en-US"/>
+              </w:rPr>
+            </w:pPr>
+            <w:r>
+              <w:rPr>
+                <w:rFonts w:eastAsia="Arial"/>
+                <w:lang w:val="en-US"/>
+              </w:rPr>
+              <w:t xml:space="preserve">URL - </w:t>
+            </w:r>
+            <w:hyperlink r:id="rId11" w:history="1">
+              <w:r>
+                <w:rPr>
+                  <w:rStyle w:val="a8"/>
+                  <w:lang w:val="en-US"/>
+                </w:rPr>
+                <w:t>https://github.com/amvicc/The-Simpsons-Recognition/tree/master/Analysis</w:t>
+              </w:r>
+            </w:hyperlink>
           </w:p>
           <w:p>
             <w:pPr>
@@ -1187,10 +1480,138 @@
             </w:pPr>
             <w:r>
               <w:rPr>
+                <w:rFonts w:eastAsia="Arial"/>
+                <w:lang w:val="en-US"/>
+              </w:rPr>
+              <w:t>Target metrics</w:t>
+            </w:r>
+          </w:p>
+          <w:p>
+            <w:pPr>
+              <w:spacing w:line="276" w:lineRule="auto"/>
+              <w:rPr>
+                <w:rFonts w:eastAsia="Arial"/>
+                <w:lang w:val="en-US"/>
+              </w:rPr>
+            </w:pPr>
+            <w:r>
+              <w:rPr>
+                <w:rFonts w:eastAsia="Arial"/>
+                <w:lang w:val="en-US"/>
+              </w:rPr>
+              <w:t>Format - .</w:t>
+            </w:r>
+            <w:proofErr w:type="spellStart"/>
+            <w:r>
+              <w:rPr>
+                <w:rFonts w:eastAsia="Arial"/>
+                <w:lang w:val="en-US"/>
+              </w:rPr>
+              <w:t>docx</w:t>
+            </w:r>
+            <w:proofErr w:type="spellEnd"/>
+          </w:p>
+          <w:p>
+            <w:pPr>
+              <w:spacing w:line="276" w:lineRule="auto"/>
+              <w:rPr>
+                <w:rFonts w:eastAsia="Arial"/>
+              </w:rPr>
+            </w:pPr>
+            <w:r>
+              <w:rPr>
+                <w:rFonts w:eastAsia="Arial"/>
+                <w:lang w:val="en-US"/>
+              </w:rPr>
+              <w:t xml:space="preserve">URL - </w:t>
+            </w:r>
+            <w:hyperlink r:id="rId12" w:history="1">
+              <w:r>
+                <w:rPr>
+                  <w:rStyle w:val="a8"/>
+                  <w:lang w:val="en-US"/>
+                </w:rPr>
+                <w:t>https://github.com/amvicc/The-Simpsons-Recognition/tree/master/Analysis</w:t>
+              </w:r>
+            </w:hyperlink>
+          </w:p>
+          <w:p>
+            <w:pPr>
+              <w:pStyle w:val="a7"/>
+              <w:numPr>
+                <w:ilvl w:val="0"/>
+                <w:numId w:val="8"/>
+              </w:numPr>
+              <w:spacing w:line="276" w:lineRule="auto"/>
+              <w:ind w:left="317"/>
+              <w:rPr>
+                <w:lang w:val="en-US"/>
+              </w:rPr>
+            </w:pPr>
+            <w:r>
+              <w:rPr>
                 <w:lang w:val="en-US"/>
               </w:rPr>
               <w:t>Application</w:t>
             </w:r>
+          </w:p>
+          <w:p>
+            <w:pPr>
+              <w:pStyle w:val="a7"/>
+              <w:spacing w:line="276" w:lineRule="auto"/>
+              <w:ind w:left="317"/>
+              <w:rPr>
+                <w:rFonts w:eastAsia="Arial"/>
+                <w:lang w:val="en-US"/>
+              </w:rPr>
+            </w:pPr>
+            <w:r>
+              <w:rPr>
+                <w:rFonts w:eastAsia="Arial"/>
+                <w:lang w:val="en-US"/>
+              </w:rPr>
+              <w:t xml:space="preserve">Code on </w:t>
+            </w:r>
+            <w:r>
+              <w:rPr>
+                <w:rFonts w:eastAsia="Arial"/>
+                <w:lang w:val="en-US"/>
+              </w:rPr>
+              <w:t>PyQT5</w:t>
+            </w:r>
+            <w:r>
+              <w:rPr>
+                <w:rFonts w:eastAsia="Arial"/>
+                <w:lang w:val="en-US"/>
+              </w:rPr>
+              <w:t xml:space="preserve"> language</w:t>
+            </w:r>
+          </w:p>
+          <w:p>
+            <w:pPr>
+              <w:pStyle w:val="a7"/>
+              <w:spacing w:line="276" w:lineRule="auto"/>
+              <w:ind w:left="317"/>
+              <w:rPr>
+                <w:lang w:val="en-US"/>
+              </w:rPr>
+            </w:pPr>
+            <w:r>
+              <w:rPr>
+                <w:rFonts w:eastAsia="Arial"/>
+                <w:lang w:val="en-US"/>
+              </w:rPr>
+              <w:t xml:space="preserve">URL - </w:t>
+            </w:r>
+            <w:hyperlink r:id="rId13" w:history="1">
+              <w:r>
+                <w:rPr>
+                  <w:rStyle w:val="a8"/>
+                  <w:lang w:val="en-US"/>
+                </w:rPr>
+                <w:t>https://github.com/amvicc/The-Simpsons-Recognition/tree/master/Application</w:t>
+              </w:r>
+            </w:hyperlink>
           </w:p>
         </w:tc>
         <w:tc>
@@ -1213,6 +1634,7 @@
                 <w:szCs w:val="21"/>
                 <w:lang w:val="en-US"/>
               </w:rPr>
+              <w:lastRenderedPageBreak/>
               <w:t>Osipov Anton</w:t>
             </w:r>
           </w:p>
@@ -1444,6 +1866,70 @@
           </w:p>
           <w:p>
             <w:pPr>
+              <w:spacing w:line="276" w:lineRule="auto"/>
+              <w:rPr>
+                <w:rFonts w:eastAsia="Arial"/>
+                <w:lang w:val="en-US"/>
+              </w:rPr>
+            </w:pPr>
+            <w:r>
+              <w:rPr>
+                <w:rFonts w:eastAsia="Arial"/>
+                <w:lang w:val="en-US"/>
+              </w:rPr>
+              <w:t>Format - .</w:t>
+            </w:r>
+            <w:proofErr w:type="spellStart"/>
+            <w:r>
+              <w:rPr>
+                <w:rFonts w:eastAsia="Arial"/>
+                <w:lang w:val="en-US"/>
+              </w:rPr>
+              <w:t>docx</w:t>
+            </w:r>
+            <w:proofErr w:type="spellEnd"/>
+          </w:p>
+          <w:p>
+            <w:pPr>
+              <w:spacing w:line="276" w:lineRule="auto"/>
+              <w:rPr>
+                <w:rFonts w:eastAsia="Arial"/>
+                <w:lang w:val="en-US"/>
+              </w:rPr>
+            </w:pPr>
+            <w:r>
+              <w:rPr>
+                <w:rFonts w:eastAsia="Arial"/>
+                <w:lang w:val="en-US"/>
+              </w:rPr>
+              <w:t xml:space="preserve">URL - </w:t>
+            </w:r>
+            <w:hyperlink r:id="rId14" w:history="1">
+              <w:r>
+                <w:rPr>
+                  <w:rStyle w:val="a8"/>
+                  <w:lang w:val="en-US"/>
+                </w:rPr>
+                <w:t>https://github.com/amvicc/The-Simpsons-Recognition/tree/</w:t>
+              </w:r>
+              <w:r>
+                <w:rPr>
+                  <w:rStyle w:val="a8"/>
+                  <w:lang w:val="en-US"/>
+                </w:rPr>
+                <w:t>m</w:t>
+              </w:r>
+              <w:r>
+                <w:rPr>
+                  <w:rStyle w:val="a8"/>
+                  <w:lang w:val="en-US"/>
+                </w:rPr>
+                <w:t>aster/Reports</w:t>
+              </w:r>
+            </w:hyperlink>
+          </w:p>
+          <w:p>
+            <w:pPr>
               <w:pStyle w:val="a7"/>
               <w:numPr>
                 <w:ilvl w:val="0"/>
@@ -1465,6 +1951,56 @@
           </w:p>
           <w:p>
             <w:pPr>
+              <w:spacing w:line="276" w:lineRule="auto"/>
+              <w:rPr>
+                <w:rFonts w:eastAsia="Arial"/>
+                <w:lang w:val="en-US"/>
+              </w:rPr>
+            </w:pPr>
+            <w:r>
+              <w:rPr>
+                <w:rFonts w:eastAsia="Arial"/>
+                <w:lang w:val="en-US"/>
+              </w:rPr>
+              <w:t>Format - .</w:t>
+            </w:r>
+            <w:proofErr w:type="spellStart"/>
+            <w:r>
+              <w:rPr>
+                <w:rFonts w:eastAsia="Arial"/>
+                <w:lang w:val="en-US"/>
+              </w:rPr>
+              <w:t>docx</w:t>
+            </w:r>
+            <w:proofErr w:type="spellEnd"/>
+          </w:p>
+          <w:p>
+            <w:pPr>
+              <w:spacing w:line="276" w:lineRule="auto"/>
+              <w:rPr>
+                <w:rFonts w:eastAsia="Arial"/>
+                <w:lang w:val="en-US"/>
+              </w:rPr>
+            </w:pPr>
+            <w:r>
+              <w:rPr>
+                <w:rFonts w:eastAsia="Arial"/>
+                <w:lang w:val="en-US"/>
+              </w:rPr>
+              <w:t xml:space="preserve">URL - </w:t>
+            </w:r>
+            <w:hyperlink r:id="rId15" w:history="1">
+              <w:r>
+                <w:rPr>
+                  <w:rStyle w:val="a8"/>
+                  <w:lang w:val="en-US"/>
+                </w:rPr>
+                <w:t>https://github.com/amvicc/The-Simpsons-Recognition/tree/master/Reports</w:t>
+              </w:r>
+            </w:hyperlink>
+          </w:p>
+          <w:p>
+            <w:pPr>
               <w:pStyle w:val="a7"/>
               <w:numPr>
                 <w:ilvl w:val="0"/>
@@ -1484,6 +2020,56 @@
               <w:t>Final report</w:t>
             </w:r>
           </w:p>
+          <w:p>
+            <w:pPr>
+              <w:spacing w:line="276" w:lineRule="auto"/>
+              <w:rPr>
+                <w:rFonts w:eastAsia="Arial"/>
+                <w:lang w:val="en-US"/>
+              </w:rPr>
+            </w:pPr>
+            <w:r>
+              <w:rPr>
+                <w:rFonts w:eastAsia="Arial"/>
+                <w:lang w:val="en-US"/>
+              </w:rPr>
+              <w:t>Format - .</w:t>
+            </w:r>
+            <w:proofErr w:type="spellStart"/>
+            <w:r>
+              <w:rPr>
+                <w:rFonts w:eastAsia="Arial"/>
+                <w:lang w:val="en-US"/>
+              </w:rPr>
+              <w:t>docx</w:t>
+            </w:r>
+            <w:proofErr w:type="spellEnd"/>
+          </w:p>
+          <w:p>
+            <w:pPr>
+              <w:spacing w:line="276" w:lineRule="auto"/>
+              <w:rPr>
+                <w:rFonts w:eastAsia="Arial"/>
+                <w:lang w:val="en-US"/>
+              </w:rPr>
+            </w:pPr>
+            <w:r>
+              <w:rPr>
+                <w:rFonts w:eastAsia="Arial"/>
+                <w:lang w:val="en-US"/>
+              </w:rPr>
+              <w:t xml:space="preserve">URL - </w:t>
+            </w:r>
+            <w:hyperlink r:id="rId16" w:history="1">
+              <w:r>
+                <w:rPr>
+                  <w:rStyle w:val="a8"/>
+                  <w:lang w:val="en-US"/>
+                </w:rPr>
+                <w:t>https://github.com/amvicc/The-Simpsons-Recognition/tree/master/Reports</w:t>
+              </w:r>
+            </w:hyperlink>
+          </w:p>
         </w:tc>
         <w:tc>
           <w:tcPr>
@@ -1673,8 +2259,8 @@
         </w:rPr>
         <w:t xml:space="preserve">necessary information of Development Work timely and accurately. Partner shall keep </w:t>
       </w:r>
-      <w:bookmarkStart w:id="0" w:name="tw-target-text"/>
-      <w:bookmarkEnd w:id="0"/>
+      <w:bookmarkStart w:id="1" w:name="tw-target-text"/>
+      <w:bookmarkEnd w:id="1"/>
       <w:r>
         <w:rPr>
           <w:rFonts w:eastAsia="Arial"/>
@@ -2528,7 +3114,7 @@
                     </pic:cNvPicPr>
                   </pic:nvPicPr>
                   <pic:blipFill>
-                    <a:blip r:embed="rId6"/>
+                    <a:blip r:embed="rId17"/>
                     <a:stretch>
                       <a:fillRect/>
                     </a:stretch>
@@ -3734,7 +4320,7 @@
                     </pic:cNvPicPr>
                   </pic:nvPicPr>
                   <pic:blipFill>
-                    <a:blip r:embed="rId7"/>
+                    <a:blip r:embed="rId18"/>
                     <a:stretch>
                       <a:fillRect/>
                     </a:stretch>
@@ -4670,7 +5256,7 @@
                     </pic:cNvPicPr>
                   </pic:nvPicPr>
                   <pic:blipFill>
-                    <a:blip r:embed="rId8"/>
+                    <a:blip r:embed="rId19"/>
                     <a:stretch>
                       <a:fillRect/>
                     </a:stretch>
@@ -5685,7 +6271,7 @@
                     </pic:cNvPicPr>
                   </pic:nvPicPr>
                   <pic:blipFill>
-                    <a:blip r:embed="rId9"/>
+                    <a:blip r:embed="rId20"/>
                     <a:stretch>
                       <a:fillRect/>
                     </a:stretch>
@@ -8088,8 +8674,6 @@
               </w:rPr>
               <w:t>Tests and monitors the program. Writes a report of the work.</w:t>
             </w:r>
-            <w:bookmarkStart w:id="1" w:name="_GoBack"/>
-            <w:bookmarkEnd w:id="1"/>
           </w:p>
         </w:tc>
       </w:tr>
@@ -14978,6 +15562,29 @@
       <w:contextualSpacing/>
     </w:pPr>
   </w:style>
+  <w:style w:type="character" w:styleId="a8">
+    <w:name w:val="Hyperlink"/>
+    <w:basedOn w:val="a0"/>
+    <w:uiPriority w:val="99"/>
+    <w:unhideWhenUsed/>
+    <w:rsid w:val="007B3FB7"/>
+    <w:rPr>
+      <w:color w:val="0000FF"/>
+      <w:u w:val="single"/>
+    </w:rPr>
+  </w:style>
+  <w:style w:type="character" w:styleId="a9">
+    <w:name w:val="FollowedHyperlink"/>
+    <w:basedOn w:val="a0"/>
+    <w:uiPriority w:val="99"/>
+    <w:semiHidden/>
+    <w:unhideWhenUsed/>
+    <w:rsid w:val="007B3FB7"/>
+    <w:rPr>
+      <w:color w:val="954F72" w:themeColor="followedHyperlink"/>
+      <w:u w:val="single"/>
+    </w:rPr>
+  </w:style>
 </w:styles>
 </file>
 
@@ -15247,7 +15854,7 @@
 </file>
 
 <file path=customXml/itemProps1.xml><?xml version="1.0" encoding="utf-8"?>
-<ds:datastoreItem xmlns:ds="http://schemas.openxmlformats.org/officeDocument/2006/customXml" ds:itemID="{2EC2E62B-3FB3-44A7-BEA3-45074CA3D379}">
+<ds:datastoreItem xmlns:ds="http://schemas.openxmlformats.org/officeDocument/2006/customXml" ds:itemID="{4783E39C-EC89-4ED2-B158-52A4C14DFD64}">
   <ds:schemaRefs>
     <ds:schemaRef ds:uri="http://schemas.openxmlformats.org/officeDocument/2006/bibliography"/>
   </ds:schemaRefs>

</xml_diff>

<commit_message>
Adding Documents and REadME
</commit_message>
<xml_diff>
--- a/Documents/Statement-of-work-and-technical-task.docx
+++ b/Documents/Statement-of-work-and-technical-task.docx
@@ -1093,7 +1093,21 @@
                   <w:rStyle w:val="a8"/>
                   <w:lang w:val="en-US"/>
                 </w:rPr>
-                <w:t>https://github.com/amvicc/The-Simpsons-Recognition/tree/master/Application</w:t>
+                <w:t>https://github.co</w:t>
+              </w:r>
+              <w:r>
+                <w:rPr>
+                  <w:rStyle w:val="a8"/>
+                  <w:lang w:val="en-US"/>
+                </w:rPr>
+                <w:t>m</w:t>
+              </w:r>
+              <w:r>
+                <w:rPr>
+                  <w:rStyle w:val="a8"/>
+                  <w:lang w:val="en-US"/>
+                </w:rPr>
+                <w:t>/amvicc/The-Simpsons-Recognition/tree/master/MLModel</w:t>
               </w:r>
             </w:hyperlink>
           </w:p>
@@ -1131,6 +1145,40 @@
               </w:rPr>
               <w:t xml:space="preserve"> Vladimir</w:t>
             </w:r>
+            <w:r>
+              <w:rPr>
+                <w:rFonts w:eastAsia="Arial"/>
+                <w:sz w:val="21"/>
+                <w:szCs w:val="21"/>
+                <w:lang w:val="en-US"/>
+              </w:rPr>
+              <w:t xml:space="preserve"> and </w:t>
+            </w:r>
+            <w:proofErr w:type="spellStart"/>
+            <w:r>
+              <w:rPr>
+                <w:rFonts w:eastAsia="Arial"/>
+                <w:lang w:val="en-US"/>
+              </w:rPr>
+              <w:t>Guslyakova</w:t>
+            </w:r>
+            <w:proofErr w:type="spellEnd"/>
+            <w:r>
+              <w:rPr>
+                <w:rFonts w:eastAsia="Arial"/>
+                <w:lang w:val="en-US"/>
+              </w:rPr>
+              <w:t xml:space="preserve"> </w:t>
+            </w:r>
+            <w:proofErr w:type="spellStart"/>
+            <w:r>
+              <w:rPr>
+                <w:rFonts w:eastAsia="Arial"/>
+                <w:lang w:val="en-US"/>
+              </w:rPr>
+              <w:t>Vilena</w:t>
+            </w:r>
+            <w:proofErr w:type="spellEnd"/>
           </w:p>
         </w:tc>
       </w:tr>
@@ -1358,7 +1406,7 @@
                   <w:rStyle w:val="a8"/>
                   <w:lang w:val="en-US"/>
                 </w:rPr>
-                <w:t>https://github.com/amvicc/The-Simpsons-Recognition/tree/master/Application</w:t>
+                <w:t>https://github.com/amvicc/The-Simpsons-Recognition/tree/master/MLModel</w:t>
               </w:r>
             </w:hyperlink>
           </w:p>
@@ -1661,40 +1709,6 @@
               </w:rPr>
               <w:t xml:space="preserve"> Ekaterina</w:t>
             </w:r>
-            <w:r>
-              <w:rPr>
-                <w:rFonts w:eastAsia="Arial"/>
-                <w:sz w:val="21"/>
-                <w:szCs w:val="21"/>
-                <w:lang w:val="en-US"/>
-              </w:rPr>
-              <w:t xml:space="preserve"> and </w:t>
-            </w:r>
-            <w:proofErr w:type="spellStart"/>
-            <w:r>
-              <w:rPr>
-                <w:rFonts w:eastAsia="Arial"/>
-                <w:lang w:val="en-US"/>
-              </w:rPr>
-              <w:t>Guslyakova</w:t>
-            </w:r>
-            <w:proofErr w:type="spellEnd"/>
-            <w:r>
-              <w:rPr>
-                <w:rFonts w:eastAsia="Arial"/>
-                <w:lang w:val="en-US"/>
-              </w:rPr>
-              <w:t xml:space="preserve"> </w:t>
-            </w:r>
-            <w:proofErr w:type="spellStart"/>
-            <w:r>
-              <w:rPr>
-                <w:rFonts w:eastAsia="Arial"/>
-                <w:lang w:val="en-US"/>
-              </w:rPr>
-              <w:t>Vilena</w:t>
-            </w:r>
-            <w:proofErr w:type="spellEnd"/>
           </w:p>
         </w:tc>
       </w:tr>
@@ -15460,7 +15474,7 @@
 </file>
 
 <file path=customXml/itemProps1.xml><?xml version="1.0" encoding="utf-8"?>
-<ds:datastoreItem xmlns:ds="http://schemas.openxmlformats.org/officeDocument/2006/customXml" ds:itemID="{B57C5ADF-5365-4D45-8424-79DFB731DE16}">
+<ds:datastoreItem xmlns:ds="http://schemas.openxmlformats.org/officeDocument/2006/customXml" ds:itemID="{3F3A92AB-63E8-40D4-ACB4-C4304FC61BED}">
   <ds:schemaRefs>
     <ds:schemaRef ds:uri="http://schemas.openxmlformats.org/officeDocument/2006/bibliography"/>
   </ds:schemaRefs>

</xml_diff>